<commit_message>
Pràctica amb la tasca dels trespuntsextra acabada
</commit_message>
<xml_diff>
--- a/Creació d'una API web amb Nodejs - Jaime Sánchez Cárcel.docx
+++ b/Creació d'una API web amb Nodejs - Jaime Sánchez Cárcel.docx
@@ -77,15 +77,7 @@
         <w:jc w:val="both"/>
       </w:pPr>
       <w:r>
-        <w:t xml:space="preserve">Visual Studio </w:t>
-      </w:r>
-      <w:proofErr w:type="spellStart"/>
-      <w:r>
-        <w:t>Code</w:t>
-      </w:r>
-      <w:proofErr w:type="spellEnd"/>
-      <w:r>
-        <w:t xml:space="preserve"> (o l’IDE que preferiu, però jo us recomano aquest)</w:t>
+        <w:t>Visual Studio Code (o l’IDE que preferiu, però jo us recomano aquest)</w:t>
       </w:r>
     </w:p>
     <w:p>
@@ -119,17 +111,8 @@
             <w:color w:val="1155CC"/>
             <w:u w:val="single"/>
           </w:rPr>
-          <w:t xml:space="preserve">aquest </w:t>
+          <w:t>aquest link</w:t>
         </w:r>
-        <w:proofErr w:type="spellStart"/>
-        <w:r>
-          <w:rPr>
-            <w:color w:val="1155CC"/>
-            <w:u w:val="single"/>
-          </w:rPr>
-          <w:t>link</w:t>
-        </w:r>
-        <w:proofErr w:type="spellEnd"/>
       </w:hyperlink>
       <w:r>
         <w:t>)</w:t>
@@ -144,21 +127,8 @@
         <w:spacing w:line="360" w:lineRule="auto"/>
         <w:jc w:val="both"/>
       </w:pPr>
-      <w:proofErr w:type="spellStart"/>
-      <w:r>
-        <w:t>Postman</w:t>
-      </w:r>
-      <w:proofErr w:type="spellEnd"/>
-      <w:r>
-        <w:t xml:space="preserve"> o </w:t>
-      </w:r>
-      <w:proofErr w:type="spellStart"/>
-      <w:r>
-        <w:t>Insomnia</w:t>
-      </w:r>
-      <w:proofErr w:type="spellEnd"/>
-      <w:r>
-        <w:t xml:space="preserve"> per provar la API</w:t>
+      <w:r>
+        <w:t>Postman o Insomnia per provar la API</w:t>
       </w:r>
     </w:p>
     <w:p>
@@ -182,23 +152,7 @@
         <w:t>IDE a utilitzar:</w:t>
       </w:r>
       <w:r>
-        <w:t xml:space="preserve"> Visual Studio </w:t>
-      </w:r>
-      <w:proofErr w:type="spellStart"/>
-      <w:r>
-        <w:t>Code</w:t>
-      </w:r>
-      <w:proofErr w:type="spellEnd"/>
-      <w:r>
-        <w:t xml:space="preserve"> amb els </w:t>
-      </w:r>
-      <w:proofErr w:type="spellStart"/>
-      <w:r>
-        <w:t>plugins</w:t>
-      </w:r>
-      <w:proofErr w:type="spellEnd"/>
-      <w:r>
-        <w:t xml:space="preserve"> de Node.js i Express</w:t>
+        <w:t xml:space="preserve"> Visual Studio Code amb els plugins de Node.js i Express</w:t>
       </w:r>
     </w:p>
     <w:p>
@@ -212,13 +166,8 @@
         <w:spacing w:line="360" w:lineRule="auto"/>
         <w:jc w:val="both"/>
       </w:pPr>
-      <w:proofErr w:type="spellStart"/>
-      <w:r>
-        <w:t>Tutorial</w:t>
-      </w:r>
-      <w:proofErr w:type="spellEnd"/>
-      <w:r>
-        <w:t xml:space="preserve"> i documentació que heu de seguir:</w:t>
+      <w:r>
+        <w:t>Tutorial i documentació que heu de seguir:</w:t>
       </w:r>
     </w:p>
     <w:p>
@@ -254,23 +203,7 @@
         <w:jc w:val="both"/>
       </w:pPr>
       <w:r>
-        <w:t xml:space="preserve">Es tracta d’anar seguint aquest </w:t>
-      </w:r>
-      <w:proofErr w:type="spellStart"/>
-      <w:r>
-        <w:t>tutorial</w:t>
-      </w:r>
-      <w:proofErr w:type="spellEnd"/>
-      <w:r>
-        <w:t xml:space="preserve"> mitjançant les instruccions que hi ha a continuació, però procurant comprendre el codi i què fa cada fitxer, així com les comandes de node.js que emprarem via terminal. Ja que això serà important de cara a l’examen: comprendre què fa cada cosa i no simplement copiar el codi del </w:t>
-      </w:r>
-      <w:proofErr w:type="spellStart"/>
-      <w:r>
-        <w:t>tutorial</w:t>
-      </w:r>
-      <w:proofErr w:type="spellEnd"/>
-      <w:r>
-        <w:t>.</w:t>
+        <w:t>Es tracta d’anar seguint aquest tutorial mitjançant les instruccions que hi ha a continuació, però procurant comprendre el codi i què fa cada fitxer, així com les comandes de node.js que emprarem via terminal. Ja que això serà important de cara a l’examen: comprendre què fa cada cosa i no simplement copiar el codi del tutorial.</w:t>
       </w:r>
     </w:p>
     <w:p>
@@ -294,15 +227,7 @@
         <w:jc w:val="both"/>
       </w:pPr>
       <w:r>
-        <w:t xml:space="preserve">Llegir i entendre les pàgines 1 i 2 del </w:t>
-      </w:r>
-      <w:proofErr w:type="spellStart"/>
-      <w:r>
-        <w:t>tutorial</w:t>
-      </w:r>
-      <w:proofErr w:type="spellEnd"/>
-      <w:r>
-        <w:t>, que contenen teoria</w:t>
+        <w:t>Llegir i entendre les pàgines 1 i 2 del tutorial, que contenen teoria</w:t>
       </w:r>
     </w:p>
     <w:p>
@@ -314,13 +239,8 @@
         <w:spacing w:line="360" w:lineRule="auto"/>
         <w:jc w:val="both"/>
       </w:pPr>
-      <w:proofErr w:type="spellStart"/>
-      <w:r>
-        <w:t>Instalar</w:t>
-      </w:r>
-      <w:proofErr w:type="spellEnd"/>
-      <w:r>
-        <w:t xml:space="preserve"> node.js</w:t>
+      <w:r>
+        <w:t>Instalar node.js</w:t>
       </w:r>
     </w:p>
     <w:p>
@@ -333,23 +253,7 @@
         <w:jc w:val="both"/>
       </w:pPr>
       <w:r>
-        <w:t xml:space="preserve">Crear un nou </w:t>
-      </w:r>
-      <w:proofErr w:type="spellStart"/>
-      <w:r>
-        <w:t>repo</w:t>
-      </w:r>
-      <w:proofErr w:type="spellEnd"/>
-      <w:r>
-        <w:t xml:space="preserve"> a </w:t>
-      </w:r>
-      <w:proofErr w:type="spellStart"/>
-      <w:r>
-        <w:t>github</w:t>
-      </w:r>
-      <w:proofErr w:type="spellEnd"/>
-      <w:r>
-        <w:t xml:space="preserve"> per aquest projecte</w:t>
+        <w:t>Crear un nou repo a github per aquest projecte</w:t>
       </w:r>
     </w:p>
     <w:p>
@@ -362,39 +266,7 @@
         <w:jc w:val="both"/>
       </w:pPr>
       <w:r>
-        <w:t xml:space="preserve">Seguir les instruccions de la pàgina 3 del </w:t>
-      </w:r>
-      <w:proofErr w:type="spellStart"/>
-      <w:r>
-        <w:t>tutorial</w:t>
-      </w:r>
-      <w:proofErr w:type="spellEnd"/>
-      <w:r>
-        <w:t>: "</w:t>
-      </w:r>
-      <w:proofErr w:type="spellStart"/>
-      <w:r>
-        <w:t>Creación</w:t>
-      </w:r>
-      <w:proofErr w:type="spellEnd"/>
-      <w:r>
-        <w:t xml:space="preserve"> de una </w:t>
-      </w:r>
-      <w:proofErr w:type="spellStart"/>
-      <w:r>
-        <w:t>aplicación</w:t>
-      </w:r>
-      <w:proofErr w:type="spellEnd"/>
-      <w:r>
-        <w:t xml:space="preserve"> web </w:t>
-      </w:r>
-      <w:proofErr w:type="spellStart"/>
-      <w:r>
-        <w:t>básica</w:t>
-      </w:r>
-      <w:proofErr w:type="spellEnd"/>
-      <w:r>
-        <w:t xml:space="preserve"> con Express"</w:t>
+        <w:t>Seguir les instruccions de la pàgina 3 del tutorial: "Creación de una aplicación web básica con Express"</w:t>
       </w:r>
     </w:p>
     <w:p>
@@ -407,15 +279,7 @@
         <w:jc w:val="both"/>
       </w:pPr>
       <w:r>
-        <w:t xml:space="preserve">Després del punt 4 de les instruccions de la pàgina 3, podeu fer el primer </w:t>
-      </w:r>
-      <w:proofErr w:type="spellStart"/>
-      <w:r>
-        <w:t>commit</w:t>
-      </w:r>
-      <w:proofErr w:type="spellEnd"/>
-      <w:r>
-        <w:t xml:space="preserve"> i push.</w:t>
+        <w:t>Després del punt 4 de les instruccions de la pàgina 3, podeu fer el primer commit i push.</w:t>
       </w:r>
     </w:p>
     <w:p>
@@ -428,15 +292,7 @@
         <w:jc w:val="both"/>
       </w:pPr>
       <w:r>
-        <w:t xml:space="preserve">En aquest moment, </w:t>
-      </w:r>
-      <w:proofErr w:type="spellStart"/>
-      <w:r>
-        <w:t>haurieu</w:t>
-      </w:r>
-      <w:proofErr w:type="spellEnd"/>
-      <w:r>
-        <w:t xml:space="preserve"> de tenir 3 fitxers: </w:t>
+        <w:t xml:space="preserve">En aquest moment, haurieu de tenir 3 fitxers: </w:t>
       </w:r>
       <w:r>
         <w:rPr>
@@ -448,34 +304,23 @@
       <w:r>
         <w:t xml:space="preserve">, </w:t>
       </w:r>
-      <w:proofErr w:type="spellStart"/>
       <w:r>
         <w:rPr>
           <w:b/>
           <w:i/>
         </w:rPr>
-        <w:t>package.json</w:t>
-      </w:r>
-      <w:proofErr w:type="spellEnd"/>
+        <w:t xml:space="preserve">package.json </w:t>
+      </w:r>
+      <w:r>
+        <w:t xml:space="preserve">i </w:t>
+      </w:r>
       <w:r>
         <w:rPr>
           <w:b/>
           <w:i/>
         </w:rPr>
-        <w:t xml:space="preserve"> </w:t>
-      </w:r>
-      <w:r>
-        <w:t xml:space="preserve">i </w:t>
-      </w:r>
-      <w:proofErr w:type="spellStart"/>
-      <w:r>
-        <w:rPr>
-          <w:b/>
-          <w:i/>
-        </w:rPr>
         <w:t>package-lock.json</w:t>
       </w:r>
-      <w:proofErr w:type="spellEnd"/>
     </w:p>
     <w:p>
       <w:pPr>
@@ -495,7 +340,6 @@
         </w:rPr>
         <w:t xml:space="preserve">Investigueu què fan els fitxers </w:t>
       </w:r>
-      <w:proofErr w:type="spellStart"/>
       <w:r>
         <w:rPr>
           <w:b/>
@@ -504,14 +348,12 @@
         </w:rPr>
         <w:t>package.json</w:t>
       </w:r>
-      <w:proofErr w:type="spellEnd"/>
       <w:r>
         <w:rPr>
           <w:color w:val="0000FF"/>
         </w:rPr>
         <w:t xml:space="preserve"> i </w:t>
       </w:r>
-      <w:proofErr w:type="spellStart"/>
       <w:r>
         <w:rPr>
           <w:b/>
@@ -520,7 +362,6 @@
         </w:rPr>
         <w:t>package-lock.json</w:t>
       </w:r>
-      <w:proofErr w:type="spellEnd"/>
       <w:r>
         <w:rPr>
           <w:color w:val="0000FF"/>
@@ -541,33 +382,11 @@
           <w:color w:val="0000FF"/>
         </w:rPr>
       </w:pPr>
-      <w:proofErr w:type="spellStart"/>
       <w:r>
         <w:rPr>
           <w:color w:val="0000FF"/>
         </w:rPr>
-        <w:t>package.json</w:t>
-      </w:r>
-      <w:proofErr w:type="spellEnd"/>
-      <w:r>
-        <w:rPr>
-          <w:color w:val="0000FF"/>
-        </w:rPr>
-        <w:t xml:space="preserve"> registra informació de configuració del projecte (nom, versió, llicència…</w:t>
-      </w:r>
-      <w:proofErr w:type="spellStart"/>
-      <w:r>
-        <w:rPr>
-          <w:color w:val="0000FF"/>
-        </w:rPr>
-        <w:t>etc</w:t>
-      </w:r>
-      <w:proofErr w:type="spellEnd"/>
-      <w:r>
-        <w:rPr>
-          <w:color w:val="0000FF"/>
-        </w:rPr>
-        <w:t>) així com les dependències necessàries.</w:t>
+        <w:t>package.json registra informació de configuració del projecte (nom, versió, llicència…etc) així com les dependències necessàries.</w:t>
       </w:r>
     </w:p>
     <w:p>
@@ -583,19 +402,11 @@
           <w:color w:val="0000FF"/>
         </w:rPr>
       </w:pPr>
-      <w:proofErr w:type="spellStart"/>
       <w:r>
         <w:rPr>
           <w:color w:val="0000FF"/>
         </w:rPr>
-        <w:t>package-lock.json</w:t>
-      </w:r>
-      <w:proofErr w:type="spellEnd"/>
-      <w:r>
-        <w:rPr>
-          <w:color w:val="0000FF"/>
-        </w:rPr>
-        <w:t xml:space="preserve"> bloqueja les actualitzacions a les dependències del projecte perquè tots els desenvolupadors facin servir les mateixes versions d’aquestes.</w:t>
+        <w:t>package-lock.json bloqueja les actualitzacions a les dependències del projecte perquè tots els desenvolupadors facin servir les mateixes versions d’aquestes.</w:t>
       </w:r>
     </w:p>
     <w:p>
@@ -616,7 +427,6 @@
         </w:rPr>
         <w:t xml:space="preserve">Investigueu què és la carpeta </w:t>
       </w:r>
-      <w:proofErr w:type="spellStart"/>
       <w:r>
         <w:rPr>
           <w:b/>
@@ -625,7 +435,6 @@
         </w:rPr>
         <w:t>node_modules</w:t>
       </w:r>
-      <w:proofErr w:type="spellEnd"/>
       <w:r>
         <w:rPr>
           <w:color w:val="0000FF"/>
@@ -658,42 +467,12 @@
           <w:color w:val="0000FF"/>
         </w:rPr>
       </w:pPr>
-      <w:proofErr w:type="spellStart"/>
       <w:r>
         <w:rPr>
           <w:color w:val="0000FF"/>
         </w:rPr>
-        <w:t>npm</w:t>
-      </w:r>
-      <w:proofErr w:type="spellEnd"/>
-      <w:r>
-        <w:rPr>
-          <w:color w:val="0000FF"/>
-        </w:rPr>
-        <w:t xml:space="preserve"> </w:t>
-      </w:r>
-      <w:proofErr w:type="spellStart"/>
-      <w:r>
-        <w:rPr>
-          <w:color w:val="0000FF"/>
-        </w:rPr>
-        <w:t>install</w:t>
-      </w:r>
-      <w:proofErr w:type="spellEnd"/>
-      <w:r>
-        <w:rPr>
-          <w:color w:val="0000FF"/>
-        </w:rPr>
-        <w:t xml:space="preserve"> </w:t>
-      </w:r>
-      <w:proofErr w:type="spellStart"/>
-      <w:r>
-        <w:rPr>
-          <w:color w:val="0000FF"/>
-        </w:rPr>
-        <w:t>express</w:t>
-      </w:r>
-      <w:proofErr w:type="spellEnd"/>
+        <w:t>npm install express</w:t>
+      </w:r>
     </w:p>
     <w:p>
       <w:pPr>
@@ -722,15 +501,7 @@
       </w:pPr>
       <w:r>
         <w:lastRenderedPageBreak/>
-        <w:t xml:space="preserve">Executar i veure que funciona. Acte seguit podem fer </w:t>
-      </w:r>
-      <w:proofErr w:type="spellStart"/>
-      <w:r>
-        <w:t>commit</w:t>
-      </w:r>
-      <w:proofErr w:type="spellEnd"/>
-      <w:r>
-        <w:t xml:space="preserve"> i push</w:t>
+        <w:t>Executar i veure que funciona. Acte seguit podem fer commit i push</w:t>
       </w:r>
     </w:p>
     <w:p>
@@ -743,47 +514,7 @@
         <w:jc w:val="both"/>
       </w:pPr>
       <w:r>
-        <w:t xml:space="preserve">Seguir les instruccions de la pàgina 3  del </w:t>
-      </w:r>
-      <w:proofErr w:type="spellStart"/>
-      <w:r>
-        <w:t>tutorial</w:t>
-      </w:r>
-      <w:proofErr w:type="spellEnd"/>
-      <w:r>
-        <w:t>: "</w:t>
-      </w:r>
-      <w:proofErr w:type="spellStart"/>
-      <w:r>
-        <w:t>Creación</w:t>
-      </w:r>
-      <w:proofErr w:type="spellEnd"/>
-      <w:r>
-        <w:t xml:space="preserve"> de una </w:t>
-      </w:r>
-      <w:proofErr w:type="spellStart"/>
-      <w:r>
-        <w:t>aplicación</w:t>
-      </w:r>
-      <w:proofErr w:type="spellEnd"/>
-      <w:r>
-        <w:t xml:space="preserve"> web que </w:t>
-      </w:r>
-      <w:proofErr w:type="spellStart"/>
-      <w:r>
-        <w:t>devuelve</w:t>
-      </w:r>
-      <w:proofErr w:type="spellEnd"/>
-      <w:r>
-        <w:t xml:space="preserve"> </w:t>
-      </w:r>
-      <w:proofErr w:type="spellStart"/>
-      <w:r>
-        <w:t>datos</w:t>
-      </w:r>
-      <w:proofErr w:type="spellEnd"/>
-      <w:r>
-        <w:t xml:space="preserve"> JSON"</w:t>
+        <w:t>Seguir les instruccions de la pàgina 3  del tutorial: "Creación de una aplicación web que devuelve datos JSON"</w:t>
       </w:r>
     </w:p>
     <w:p>
@@ -796,31 +527,7 @@
         <w:jc w:val="both"/>
       </w:pPr>
       <w:r>
-        <w:t xml:space="preserve">Executar i veure que funciona tal com es descriu al </w:t>
-      </w:r>
-      <w:proofErr w:type="spellStart"/>
-      <w:r>
-        <w:t>tutorial</w:t>
-      </w:r>
-      <w:proofErr w:type="spellEnd"/>
-      <w:r>
-        <w:t xml:space="preserve">. Provar </w:t>
-      </w:r>
-      <w:proofErr w:type="spellStart"/>
-      <w:r>
-        <w:t>l'endpoint</w:t>
-      </w:r>
-      <w:proofErr w:type="spellEnd"/>
-      <w:r>
-        <w:t xml:space="preserve"> productes amb el navegador i també amb </w:t>
-      </w:r>
-      <w:proofErr w:type="spellStart"/>
-      <w:r>
-        <w:t>postman</w:t>
-      </w:r>
-      <w:proofErr w:type="spellEnd"/>
-      <w:r>
-        <w:t>.</w:t>
+        <w:t>Executar i veure que funciona tal com es descriu al tutorial. Provar l'endpoint productes amb el navegador i també amb postman.</w:t>
       </w:r>
     </w:p>
     <w:p>
@@ -833,15 +540,7 @@
         <w:jc w:val="both"/>
       </w:pPr>
       <w:r>
-        <w:t xml:space="preserve">Fer </w:t>
-      </w:r>
-      <w:proofErr w:type="spellStart"/>
-      <w:r>
-        <w:t>commit</w:t>
-      </w:r>
-      <w:proofErr w:type="spellEnd"/>
-      <w:r>
-        <w:t xml:space="preserve"> i push.</w:t>
+        <w:t>Fer commit i push.</w:t>
       </w:r>
     </w:p>
     <w:p>
@@ -862,7 +561,6 @@
         </w:rPr>
         <w:t xml:space="preserve">Llegir la pàgina 4. D’aquí és important comprendre què són els paràmetres </w:t>
       </w:r>
-      <w:proofErr w:type="spellStart"/>
       <w:r>
         <w:rPr>
           <w:b/>
@@ -871,7 +569,6 @@
         </w:rPr>
         <w:t>req</w:t>
       </w:r>
-      <w:proofErr w:type="spellEnd"/>
       <w:r>
         <w:rPr>
           <w:color w:val="0000FF"/>
@@ -892,7 +589,6 @@
         </w:rPr>
         <w:t xml:space="preserve"> i </w:t>
       </w:r>
-      <w:proofErr w:type="spellStart"/>
       <w:r>
         <w:rPr>
           <w:b/>
@@ -901,7 +597,6 @@
         </w:rPr>
         <w:t>next</w:t>
       </w:r>
-      <w:proofErr w:type="spellEnd"/>
       <w:r>
         <w:rPr>
           <w:color w:val="0000FF"/>
@@ -922,33 +617,11 @@
           <w:color w:val="0000FF"/>
         </w:rPr>
       </w:pPr>
-      <w:proofErr w:type="spellStart"/>
       <w:r>
         <w:rPr>
           <w:color w:val="0000FF"/>
         </w:rPr>
-        <w:t>req</w:t>
-      </w:r>
-      <w:proofErr w:type="spellEnd"/>
-      <w:r>
-        <w:rPr>
-          <w:color w:val="0000FF"/>
-        </w:rPr>
-        <w:t xml:space="preserve"> → </w:t>
-      </w:r>
-      <w:proofErr w:type="spellStart"/>
-      <w:r>
-        <w:rPr>
-          <w:color w:val="0000FF"/>
-        </w:rPr>
-        <w:t>request</w:t>
-      </w:r>
-      <w:proofErr w:type="spellEnd"/>
-      <w:r>
-        <w:rPr>
-          <w:color w:val="0000FF"/>
-        </w:rPr>
-        <w:t>, sol·licitud entrant, encapçalats i adreça URL, pot contenir cos amb dades.</w:t>
+        <w:t>req → request, sol·licitud entrant, encapçalats i adreça URL, pot contenir cos amb dades.</w:t>
       </w:r>
     </w:p>
     <w:p>
@@ -968,35 +641,7 @@
         <w:rPr>
           <w:color w:val="0000FF"/>
         </w:rPr>
-        <w:t xml:space="preserve">res → </w:t>
-      </w:r>
-      <w:proofErr w:type="spellStart"/>
-      <w:r>
-        <w:rPr>
-          <w:color w:val="0000FF"/>
-        </w:rPr>
-        <w:t>response</w:t>
-      </w:r>
-      <w:proofErr w:type="spellEnd"/>
-      <w:r>
-        <w:rPr>
-          <w:color w:val="0000FF"/>
-        </w:rPr>
-        <w:t xml:space="preserve">, resposta, escriure </w:t>
-      </w:r>
-      <w:proofErr w:type="spellStart"/>
-      <w:r>
-        <w:rPr>
-          <w:color w:val="0000FF"/>
-        </w:rPr>
-        <w:t>info</w:t>
-      </w:r>
-      <w:proofErr w:type="spellEnd"/>
-      <w:r>
-        <w:rPr>
-          <w:color w:val="0000FF"/>
-        </w:rPr>
-        <w:t>, encapçalats i dades a retornar.</w:t>
+        <w:t>res → response, resposta, escriure info, encapçalats i dades a retornar.</w:t>
       </w:r>
     </w:p>
     <w:p>
@@ -1012,19 +657,11 @@
           <w:color w:val="0000FF"/>
         </w:rPr>
       </w:pPr>
-      <w:proofErr w:type="spellStart"/>
       <w:r>
         <w:rPr>
           <w:color w:val="0000FF"/>
         </w:rPr>
-        <w:t>next</w:t>
-      </w:r>
-      <w:proofErr w:type="spellEnd"/>
-      <w:r>
-        <w:rPr>
-          <w:color w:val="0000FF"/>
-        </w:rPr>
-        <w:t xml:space="preserve">() → sol·licitud correcta, llesta per processar. Si no, indicar amb missatge. </w:t>
+        <w:t xml:space="preserve">next() → sol·licitud correcta, llesta per processar. Si no, indicar amb missatge. </w:t>
       </w:r>
     </w:p>
     <w:p>
@@ -1037,15 +674,7 @@
         <w:jc w:val="both"/>
       </w:pPr>
       <w:r>
-        <w:t xml:space="preserve">Aneu a la pàgina 5 però no us baixeu el </w:t>
-      </w:r>
-      <w:proofErr w:type="spellStart"/>
-      <w:r>
-        <w:t>repo</w:t>
-      </w:r>
-      <w:proofErr w:type="spellEnd"/>
-      <w:r>
-        <w:t xml:space="preserve"> que diu. Simplement modifiqueu el vostre </w:t>
+        <w:t xml:space="preserve">Aneu a la pàgina 5 però no us baixeu el repo que diu. Simplement modifiqueu el vostre </w:t>
       </w:r>
       <w:r>
         <w:rPr>
@@ -1082,40 +711,15 @@
         <w:jc w:val="both"/>
       </w:pPr>
       <w:r>
-        <w:t xml:space="preserve">Un cop hàgiu provat tot el que diu en aquesta pàgina, obriu el </w:t>
-      </w:r>
-      <w:proofErr w:type="spellStart"/>
-      <w:r>
-        <w:t>postman</w:t>
-      </w:r>
-      <w:proofErr w:type="spellEnd"/>
-      <w:r>
-        <w:t xml:space="preserve"> (o </w:t>
-      </w:r>
-      <w:proofErr w:type="spellStart"/>
-      <w:r>
-        <w:t>insomnia</w:t>
-      </w:r>
-      <w:proofErr w:type="spellEnd"/>
-      <w:r>
-        <w:t xml:space="preserve">) i feu una crida al get de </w:t>
+        <w:t xml:space="preserve">Un cop hàgiu provat tot el que diu en aquesta pàgina, obriu el postman (o insomnia) i feu una crida al get de </w:t>
       </w:r>
       <w:r>
         <w:rPr>
           <w:b/>
           <w:i/>
         </w:rPr>
-        <w:t>/</w:t>
-      </w:r>
-      <w:proofErr w:type="spellStart"/>
-      <w:r>
-        <w:rPr>
-          <w:b/>
-          <w:i/>
-        </w:rPr>
-        <w:t>users</w:t>
-      </w:r>
-      <w:proofErr w:type="spellEnd"/>
+        <w:t>/users</w:t>
+      </w:r>
       <w:r>
         <w:t>. Investigueu com fer-ho perquè funcioni i retorni el llistat d’usuaris.</w:t>
       </w:r>
@@ -1136,35 +740,7 @@
         <w:rPr>
           <w:color w:val="FF0000"/>
         </w:rPr>
-        <w:t xml:space="preserve">Afegir el </w:t>
-      </w:r>
-      <w:proofErr w:type="spellStart"/>
-      <w:r>
-        <w:rPr>
-          <w:color w:val="FF0000"/>
-        </w:rPr>
-        <w:t>middleware</w:t>
-      </w:r>
-      <w:proofErr w:type="spellEnd"/>
-      <w:r>
-        <w:rPr>
-          <w:color w:val="FF0000"/>
-        </w:rPr>
-        <w:t xml:space="preserve"> </w:t>
-      </w:r>
-      <w:proofErr w:type="spellStart"/>
-      <w:r>
-        <w:rPr>
-          <w:color w:val="FF0000"/>
-        </w:rPr>
-        <w:t>isAuthorized</w:t>
-      </w:r>
-      <w:proofErr w:type="spellEnd"/>
-      <w:r>
-        <w:rPr>
-          <w:color w:val="FF0000"/>
-        </w:rPr>
-        <w:t xml:space="preserve"> de la pàgina 5</w:t>
+        <w:t>Afegir el middleware isAuthorized de la pàgina 5</w:t>
       </w:r>
     </w:p>
     <w:p>
@@ -1190,31 +766,7 @@
         <w:jc w:val="both"/>
       </w:pPr>
       <w:r>
-        <w:t xml:space="preserve">Un cop hàgiu fet tot això, podeu fer un últim push. Recordeu penjar al </w:t>
-      </w:r>
-      <w:proofErr w:type="spellStart"/>
-      <w:r>
-        <w:t>moodle</w:t>
-      </w:r>
-      <w:proofErr w:type="spellEnd"/>
-      <w:r>
-        <w:t xml:space="preserve"> el </w:t>
-      </w:r>
-      <w:proofErr w:type="spellStart"/>
-      <w:r>
-        <w:t>link</w:t>
-      </w:r>
-      <w:proofErr w:type="spellEnd"/>
-      <w:r>
-        <w:t xml:space="preserve"> al vostre </w:t>
-      </w:r>
-      <w:proofErr w:type="spellStart"/>
-      <w:r>
-        <w:t>repo</w:t>
-      </w:r>
-      <w:proofErr w:type="spellEnd"/>
-      <w:r>
-        <w:t>.</w:t>
+        <w:t>Un cop hàgiu fet tot això, podeu fer un últim push. Recordeu penjar al moodle el link al vostre repo.</w:t>
       </w:r>
     </w:p>
     <w:p>
@@ -1269,35 +821,7 @@
         <w:rPr>
           <w:color w:val="000000"/>
         </w:rPr>
-        <w:t>Que la informació de la resposta de /</w:t>
-      </w:r>
-      <w:proofErr w:type="spellStart"/>
-      <w:r>
-        <w:rPr>
-          <w:color w:val="000000"/>
-        </w:rPr>
-        <w:t>users</w:t>
-      </w:r>
-      <w:proofErr w:type="spellEnd"/>
-      <w:r>
-        <w:rPr>
-          <w:color w:val="000000"/>
-        </w:rPr>
-        <w:t xml:space="preserve"> surti d’una BD SQL que podeu instanciar amb </w:t>
-      </w:r>
-      <w:proofErr w:type="spellStart"/>
-      <w:r>
-        <w:rPr>
-          <w:color w:val="000000"/>
-        </w:rPr>
-        <w:t>phpmyadmin</w:t>
-      </w:r>
-      <w:proofErr w:type="spellEnd"/>
-      <w:r>
-        <w:rPr>
-          <w:color w:val="000000"/>
-        </w:rPr>
-        <w:t xml:space="preserve"> (necessitareu el port de la BD).</w:t>
+        <w:t>Que la informació de la resposta de /users surti d’una BD SQL que podeu instanciar amb phpmyadmin (necessitareu el port de la BD).</w:t>
       </w:r>
     </w:p>
     <w:p>
@@ -1321,30 +845,8 @@
         <w:rPr>
           <w:color w:val="000000"/>
         </w:rPr>
-        <w:t xml:space="preserve">Obriu el XAMPP i inicialitzeu </w:t>
-      </w:r>
-      <w:proofErr w:type="spellStart"/>
-      <w:r>
-        <w:rPr>
-          <w:color w:val="000000"/>
-        </w:rPr>
-        <w:t>l’Apache</w:t>
-      </w:r>
-      <w:proofErr w:type="spellEnd"/>
-      <w:r>
-        <w:rPr>
-          <w:color w:val="000000"/>
-        </w:rPr>
-        <w:t xml:space="preserve"> i el </w:t>
-      </w:r>
-      <w:proofErr w:type="spellStart"/>
-      <w:r>
-        <w:rPr>
-          <w:color w:val="000000"/>
-        </w:rPr>
-        <w:t>MySQL</w:t>
-      </w:r>
-      <w:proofErr w:type="spellEnd"/>
+        <w:t>Obriu el XAMPP i inicialitzeu l’Apache i el MySQL</w:t>
+      </w:r>
     </w:p>
     <w:p>
       <w:pPr>
@@ -1410,45 +912,21 @@
         <w:rPr>
           <w:color w:val="000000"/>
         </w:rPr>
-        <w:t xml:space="preserve">Un cop tenim la BD encesa i funcionant, tornem al VS </w:t>
-      </w:r>
-      <w:proofErr w:type="spellStart"/>
-      <w:r>
-        <w:rPr>
-          <w:color w:val="000000"/>
-        </w:rPr>
-        <w:t>Code</w:t>
-      </w:r>
-      <w:proofErr w:type="spellEnd"/>
-      <w:r>
-        <w:rPr>
-          <w:color w:val="000000"/>
-        </w:rPr>
-        <w:t xml:space="preserve"> i seguim la part de programació. Utilitzarem la llibreria </w:t>
-      </w:r>
-      <w:proofErr w:type="spellStart"/>
+        <w:t xml:space="preserve">Un cop tenim la BD encesa i funcionant, tornem al VS Code i seguim la part de programació. Utilitzarem la llibreria </w:t>
+      </w:r>
       <w:r>
         <w:rPr>
           <w:b/>
           <w:color w:val="000000"/>
         </w:rPr>
-        <w:t>Sequelize</w:t>
-      </w:r>
-      <w:proofErr w:type="spellEnd"/>
-      <w:r>
-        <w:rPr>
-          <w:b/>
+        <w:t xml:space="preserve">Sequelize </w:t>
+      </w:r>
+      <w:r>
+        <w:rPr>
           <w:color w:val="000000"/>
         </w:rPr>
-        <w:t xml:space="preserve"> </w:t>
-      </w:r>
-      <w:r>
-        <w:rPr>
-          <w:color w:val="000000"/>
-        </w:rPr>
         <w:t xml:space="preserve">per </w:t>
       </w:r>
-      <w:proofErr w:type="spellStart"/>
       <w:r>
         <w:rPr>
           <w:i/>
@@ -1456,7 +934,6 @@
         </w:rPr>
         <w:t>express</w:t>
       </w:r>
-      <w:proofErr w:type="spellEnd"/>
       <w:r>
         <w:rPr>
           <w:color w:val="000000"/>
@@ -1481,61 +958,11 @@
           <w:color w:val="000000"/>
         </w:rPr>
       </w:pPr>
-      <w:proofErr w:type="spellStart"/>
       <w:r>
         <w:rPr>
           <w:color w:val="000000"/>
         </w:rPr>
-        <w:t>Sequelize</w:t>
-      </w:r>
-      <w:proofErr w:type="spellEnd"/>
-      <w:r>
-        <w:rPr>
-          <w:color w:val="000000"/>
-        </w:rPr>
-        <w:t xml:space="preserve"> és un ORM (</w:t>
-      </w:r>
-      <w:proofErr w:type="spellStart"/>
-      <w:r>
-        <w:rPr>
-          <w:color w:val="000000"/>
-        </w:rPr>
-        <w:t>object</w:t>
-      </w:r>
-      <w:proofErr w:type="spellEnd"/>
-      <w:r>
-        <w:rPr>
-          <w:color w:val="000000"/>
-        </w:rPr>
-        <w:t xml:space="preserve"> </w:t>
-      </w:r>
-      <w:proofErr w:type="spellStart"/>
-      <w:r>
-        <w:rPr>
-          <w:color w:val="000000"/>
-        </w:rPr>
-        <w:t>relational</w:t>
-      </w:r>
-      <w:proofErr w:type="spellEnd"/>
-      <w:r>
-        <w:rPr>
-          <w:color w:val="000000"/>
-        </w:rPr>
-        <w:t xml:space="preserve"> </w:t>
-      </w:r>
-      <w:proofErr w:type="spellStart"/>
-      <w:r>
-        <w:rPr>
-          <w:color w:val="000000"/>
-        </w:rPr>
-        <w:t>mapper</w:t>
-      </w:r>
-      <w:proofErr w:type="spellEnd"/>
-      <w:r>
-        <w:rPr>
-          <w:color w:val="000000"/>
-        </w:rPr>
-        <w:t>)</w:t>
+        <w:t>Sequelize és un ORM (object relational mapper)</w:t>
       </w:r>
     </w:p>
     <w:p>
@@ -1572,53 +999,12 @@
           <w:color w:val="393A34"/>
         </w:rPr>
       </w:pPr>
-      <w:proofErr w:type="spellStart"/>
       <w:r>
         <w:rPr>
           <w:rFonts w:ascii="Courier New" w:hAnsi="Courier New"/>
           <w:color w:val="393A34"/>
         </w:rPr>
-        <w:t>npm</w:t>
-      </w:r>
-      <w:proofErr w:type="spellEnd"/>
-      <w:r>
-        <w:rPr>
-          <w:rFonts w:ascii="Courier New" w:hAnsi="Courier New"/>
-          <w:color w:val="393A34"/>
-        </w:rPr>
-        <w:t xml:space="preserve"> </w:t>
-      </w:r>
-      <w:proofErr w:type="spellStart"/>
-      <w:r>
-        <w:rPr>
-          <w:rFonts w:ascii="Courier New" w:hAnsi="Courier New"/>
-          <w:color w:val="393A34"/>
-        </w:rPr>
-        <w:t>install</w:t>
-      </w:r>
-      <w:proofErr w:type="spellEnd"/>
-      <w:r>
-        <w:rPr>
-          <w:rFonts w:ascii="Courier New" w:hAnsi="Courier New"/>
-          <w:color w:val="393A34"/>
-        </w:rPr>
-        <w:t xml:space="preserve"> </w:t>
-      </w:r>
-      <w:proofErr w:type="spellStart"/>
-      <w:r>
-        <w:rPr>
-          <w:rFonts w:ascii="Courier New" w:hAnsi="Courier New"/>
-          <w:color w:val="393A34"/>
-        </w:rPr>
-        <w:t>sequelize</w:t>
-      </w:r>
-      <w:proofErr w:type="spellEnd"/>
-      <w:r>
-        <w:rPr>
-          <w:rFonts w:ascii="Courier New" w:hAnsi="Courier New"/>
-          <w:color w:val="393A34"/>
-        </w:rPr>
-        <w:t xml:space="preserve"> cors mysql2</w:t>
+        <w:t>npm install sequelize cors mysql2</w:t>
       </w:r>
     </w:p>
     <w:p>
@@ -1627,31 +1013,13 @@
         <w:spacing w:after="0" w:line="360" w:lineRule="auto"/>
         <w:jc w:val="both"/>
       </w:pPr>
-      <w:proofErr w:type="spellStart"/>
       <w:r>
         <w:rPr>
           <w:i/>
           <w:color w:val="000000"/>
         </w:rPr>
-        <w:t>npm</w:t>
-      </w:r>
-      <w:proofErr w:type="spellEnd"/>
-      <w:r>
-        <w:rPr>
-          <w:i/>
-          <w:color w:val="000000"/>
-        </w:rPr>
-        <w:t xml:space="preserve"> </w:t>
-      </w:r>
-      <w:proofErr w:type="spellStart"/>
-      <w:r>
-        <w:rPr>
-          <w:i/>
-          <w:color w:val="000000"/>
-        </w:rPr>
-        <w:t>install</w:t>
-      </w:r>
-      <w:proofErr w:type="spellEnd"/>
+        <w:t>npm install</w:t>
+      </w:r>
       <w:r>
         <w:rPr>
           <w:color w:val="000000"/>
@@ -1671,7 +1039,6 @@
         </w:rPr>
         <w:t xml:space="preserve">Mireu com han canviat els fitxers </w:t>
       </w:r>
-      <w:proofErr w:type="spellStart"/>
       <w:r>
         <w:rPr>
           <w:i/>
@@ -1679,14 +1046,12 @@
         </w:rPr>
         <w:t>package.json</w:t>
       </w:r>
-      <w:proofErr w:type="spellEnd"/>
       <w:r>
         <w:rPr>
           <w:color w:val="000000"/>
         </w:rPr>
         <w:t xml:space="preserve">, </w:t>
       </w:r>
-      <w:proofErr w:type="spellStart"/>
       <w:r>
         <w:rPr>
           <w:i/>
@@ -1694,14 +1059,12 @@
         </w:rPr>
         <w:t>package-lock.json</w:t>
       </w:r>
-      <w:proofErr w:type="spellEnd"/>
       <w:r>
         <w:rPr>
           <w:color w:val="000000"/>
         </w:rPr>
         <w:t xml:space="preserve">, i el directori </w:t>
       </w:r>
-      <w:proofErr w:type="spellStart"/>
       <w:r>
         <w:rPr>
           <w:i/>
@@ -1709,7 +1072,6 @@
         </w:rPr>
         <w:t>node_modules</w:t>
       </w:r>
-      <w:proofErr w:type="spellEnd"/>
       <w:r>
         <w:rPr>
           <w:color w:val="000000"/>
@@ -1738,30 +1100,8 @@
         <w:rPr>
           <w:color w:val="000000"/>
         </w:rPr>
-        <w:t xml:space="preserve">Ara </w:t>
-      </w:r>
-      <w:proofErr w:type="spellStart"/>
-      <w:r>
-        <w:rPr>
-          <w:color w:val="000000"/>
-        </w:rPr>
-        <w:t>instalem</w:t>
-      </w:r>
-      <w:proofErr w:type="spellEnd"/>
-      <w:r>
-        <w:rPr>
-          <w:color w:val="000000"/>
-        </w:rPr>
-        <w:t xml:space="preserve"> la CLI de </w:t>
-      </w:r>
-      <w:proofErr w:type="spellStart"/>
-      <w:r>
-        <w:rPr>
-          <w:color w:val="000000"/>
-        </w:rPr>
-        <w:t>sequelize</w:t>
-      </w:r>
-      <w:proofErr w:type="spellEnd"/>
+        <w:t>Ara instalem la CLI de sequelize</w:t>
+      </w:r>
     </w:p>
     <w:p>
       <w:pPr>
@@ -1773,69 +1113,12 @@
           <w:color w:val="393A34"/>
         </w:rPr>
       </w:pPr>
-      <w:proofErr w:type="spellStart"/>
       <w:r>
         <w:rPr>
           <w:rFonts w:ascii="Courier New" w:hAnsi="Courier New"/>
           <w:color w:val="393A34"/>
         </w:rPr>
-        <w:t>npm</w:t>
-      </w:r>
-      <w:proofErr w:type="spellEnd"/>
-      <w:r>
-        <w:rPr>
-          <w:rFonts w:ascii="Courier New" w:hAnsi="Courier New"/>
-          <w:color w:val="393A34"/>
-        </w:rPr>
-        <w:t xml:space="preserve"> </w:t>
-      </w:r>
-      <w:proofErr w:type="spellStart"/>
-      <w:r>
-        <w:rPr>
-          <w:rFonts w:ascii="Courier New" w:hAnsi="Courier New"/>
-          <w:color w:val="393A34"/>
-        </w:rPr>
-        <w:t>install</w:t>
-      </w:r>
-      <w:proofErr w:type="spellEnd"/>
-      <w:r>
-        <w:rPr>
-          <w:rFonts w:ascii="Courier New" w:hAnsi="Courier New"/>
-          <w:color w:val="393A34"/>
-        </w:rPr>
-        <w:t xml:space="preserve"> --</w:t>
-      </w:r>
-      <w:proofErr w:type="spellStart"/>
-      <w:r>
-        <w:rPr>
-          <w:rFonts w:ascii="Courier New" w:hAnsi="Courier New"/>
-          <w:color w:val="393A34"/>
-        </w:rPr>
-        <w:t>save-dev</w:t>
-      </w:r>
-      <w:proofErr w:type="spellEnd"/>
-      <w:r>
-        <w:rPr>
-          <w:rFonts w:ascii="Courier New" w:hAnsi="Courier New"/>
-          <w:color w:val="393A34"/>
-        </w:rPr>
-        <w:t xml:space="preserve"> </w:t>
-      </w:r>
-      <w:proofErr w:type="spellStart"/>
-      <w:r>
-        <w:rPr>
-          <w:rFonts w:ascii="Courier New" w:hAnsi="Courier New"/>
-          <w:color w:val="393A34"/>
-        </w:rPr>
-        <w:t>sequelize</w:t>
-      </w:r>
-      <w:proofErr w:type="spellEnd"/>
-      <w:r>
-        <w:rPr>
-          <w:rFonts w:ascii="Courier New" w:hAnsi="Courier New"/>
-          <w:color w:val="393A34"/>
-        </w:rPr>
-        <w:t>-cli</w:t>
+        <w:t>npm install --save-dev sequelize-cli</w:t>
       </w:r>
     </w:p>
     <w:p>
@@ -1851,35 +1134,7 @@
         <w:rPr>
           <w:color w:val="000000"/>
         </w:rPr>
-        <w:t xml:space="preserve">Amb això podrem executar comandes de </w:t>
-      </w:r>
-      <w:proofErr w:type="spellStart"/>
-      <w:r>
-        <w:rPr>
-          <w:color w:val="000000"/>
-        </w:rPr>
-        <w:t>Sequelize</w:t>
-      </w:r>
-      <w:proofErr w:type="spellEnd"/>
-      <w:r>
-        <w:rPr>
-          <w:color w:val="000000"/>
-        </w:rPr>
-        <w:t xml:space="preserve"> que ens facilitaran la feina i </w:t>
-      </w:r>
-      <w:proofErr w:type="spellStart"/>
-      <w:r>
-        <w:rPr>
-          <w:color w:val="000000"/>
-        </w:rPr>
-        <w:t>autogeneraran</w:t>
-      </w:r>
-      <w:proofErr w:type="spellEnd"/>
-      <w:r>
-        <w:rPr>
-          <w:color w:val="000000"/>
-        </w:rPr>
-        <w:t xml:space="preserve"> fitxers.</w:t>
+        <w:t>Amb això podrem executar comandes de Sequelize que ens facilitaran la feina i autogeneraran fitxers.</w:t>
       </w:r>
     </w:p>
     <w:p>
@@ -1903,16 +1158,8 @@
         <w:rPr>
           <w:color w:val="000000"/>
         </w:rPr>
-        <w:t xml:space="preserve">Ara inicialitzem l’estructura de </w:t>
-      </w:r>
-      <w:proofErr w:type="spellStart"/>
-      <w:r>
-        <w:rPr>
-          <w:color w:val="000000"/>
-        </w:rPr>
-        <w:t>Sequelize</w:t>
-      </w:r>
-      <w:proofErr w:type="spellEnd"/>
+        <w:t>Ara inicialitzem l’estructura de Sequelize</w:t>
+      </w:r>
     </w:p>
     <w:p>
       <w:pPr>
@@ -1924,47 +1171,13 @@
           <w:color w:val="393A34"/>
         </w:rPr>
       </w:pPr>
-      <w:proofErr w:type="spellStart"/>
       <w:r>
         <w:rPr>
           <w:rFonts w:ascii="Courier New" w:hAnsi="Courier New"/>
           <w:color w:val="393A34"/>
         </w:rPr>
-        <w:t>npx</w:t>
-      </w:r>
-      <w:proofErr w:type="spellEnd"/>
-      <w:r>
-        <w:rPr>
-          <w:rFonts w:ascii="Courier New" w:hAnsi="Courier New"/>
-          <w:color w:val="393A34"/>
-        </w:rPr>
-        <w:t xml:space="preserve"> </w:t>
-      </w:r>
-      <w:proofErr w:type="spellStart"/>
-      <w:r>
-        <w:rPr>
-          <w:rFonts w:ascii="Courier New" w:hAnsi="Courier New"/>
-          <w:color w:val="393A34"/>
-        </w:rPr>
-        <w:t>sequelize</w:t>
-      </w:r>
-      <w:proofErr w:type="spellEnd"/>
-      <w:r>
-        <w:rPr>
-          <w:rFonts w:ascii="Courier New" w:hAnsi="Courier New"/>
-          <w:color w:val="393A34"/>
-        </w:rPr>
-        <w:t xml:space="preserve">-cli </w:t>
-      </w:r>
-      <w:proofErr w:type="spellStart"/>
-      <w:r>
-        <w:rPr>
-          <w:rFonts w:ascii="Courier New" w:hAnsi="Courier New"/>
-          <w:color w:val="393A34"/>
-        </w:rPr>
-        <w:t>init</w:t>
-      </w:r>
-      <w:proofErr w:type="spellEnd"/>
+        <w:t>npx sequelize-cli init</w:t>
+      </w:r>
     </w:p>
     <w:p>
       <w:pPr>
@@ -1979,44 +1192,8 @@
         <w:rPr>
           <w:color w:val="000000"/>
         </w:rPr>
-        <w:t xml:space="preserve">Haurien d’haver aparegut, dins del vostre projecte, els directoris models, </w:t>
-      </w:r>
-      <w:proofErr w:type="spellStart"/>
-      <w:r>
-        <w:rPr>
-          <w:color w:val="000000"/>
-        </w:rPr>
-        <w:t>seeders</w:t>
-      </w:r>
-      <w:proofErr w:type="spellEnd"/>
-      <w:r>
-        <w:rPr>
-          <w:color w:val="000000"/>
-        </w:rPr>
-        <w:t xml:space="preserve">, </w:t>
-      </w:r>
-      <w:proofErr w:type="spellStart"/>
-      <w:r>
-        <w:rPr>
-          <w:color w:val="000000"/>
-        </w:rPr>
-        <w:t>migrations</w:t>
-      </w:r>
-      <w:proofErr w:type="spellEnd"/>
-      <w:r>
-        <w:rPr>
-          <w:color w:val="000000"/>
-        </w:rPr>
-        <w:t xml:space="preserve"> i </w:t>
-      </w:r>
-      <w:proofErr w:type="spellStart"/>
-      <w:r>
-        <w:rPr>
-          <w:color w:val="000000"/>
-        </w:rPr>
-        <w:t>config</w:t>
-      </w:r>
-      <w:proofErr w:type="spellEnd"/>
+        <w:t>Haurien d’haver aparegut, dins del vostre projecte, els directoris models, seeders, migrations i config</w:t>
+      </w:r>
     </w:p>
     <w:p>
       <w:pPr>
@@ -2050,111 +1227,13 @@
           <w:color w:val="393A34"/>
         </w:rPr>
       </w:pPr>
-      <w:proofErr w:type="spellStart"/>
       <w:r>
         <w:rPr>
           <w:rFonts w:ascii="Courier New" w:hAnsi="Courier New"/>
           <w:color w:val="393A34"/>
         </w:rPr>
-        <w:t>npx</w:t>
-      </w:r>
-      <w:proofErr w:type="spellEnd"/>
-      <w:r>
-        <w:rPr>
-          <w:rFonts w:ascii="Courier New" w:hAnsi="Courier New"/>
-          <w:color w:val="393A34"/>
-        </w:rPr>
-        <w:t xml:space="preserve"> </w:t>
-      </w:r>
-      <w:proofErr w:type="spellStart"/>
-      <w:r>
-        <w:rPr>
-          <w:rFonts w:ascii="Courier New" w:hAnsi="Courier New"/>
-          <w:color w:val="393A34"/>
-        </w:rPr>
-        <w:t>sequelize</w:t>
-      </w:r>
-      <w:proofErr w:type="spellEnd"/>
-      <w:r>
-        <w:rPr>
-          <w:rFonts w:ascii="Courier New" w:hAnsi="Courier New"/>
-          <w:color w:val="393A34"/>
-        </w:rPr>
-        <w:t xml:space="preserve">-cli </w:t>
-      </w:r>
-      <w:proofErr w:type="spellStart"/>
-      <w:r>
-        <w:rPr>
-          <w:rFonts w:ascii="Courier New" w:hAnsi="Courier New"/>
-          <w:color w:val="393A34"/>
-        </w:rPr>
-        <w:t>model:generate</w:t>
-      </w:r>
-      <w:proofErr w:type="spellEnd"/>
-      <w:r>
-        <w:rPr>
-          <w:rFonts w:ascii="Courier New" w:hAnsi="Courier New"/>
-          <w:color w:val="393A34"/>
-        </w:rPr>
-        <w:t xml:space="preserve"> --</w:t>
-      </w:r>
-      <w:proofErr w:type="spellStart"/>
-      <w:r>
-        <w:rPr>
-          <w:rFonts w:ascii="Courier New" w:hAnsi="Courier New"/>
-          <w:color w:val="393A34"/>
-        </w:rPr>
-        <w:t>name</w:t>
-      </w:r>
-      <w:proofErr w:type="spellEnd"/>
-      <w:r>
-        <w:rPr>
-          <w:rFonts w:ascii="Courier New" w:hAnsi="Courier New"/>
-          <w:color w:val="393A34"/>
-        </w:rPr>
-        <w:t xml:space="preserve"> </w:t>
-      </w:r>
-      <w:proofErr w:type="spellStart"/>
-      <w:r>
-        <w:rPr>
-          <w:rFonts w:ascii="Courier New" w:hAnsi="Courier New"/>
-          <w:color w:val="393A34"/>
-        </w:rPr>
-        <w:t>User</w:t>
-      </w:r>
-      <w:proofErr w:type="spellEnd"/>
-      <w:r>
-        <w:rPr>
-          <w:rFonts w:ascii="Courier New" w:hAnsi="Courier New"/>
-          <w:color w:val="393A34"/>
-        </w:rPr>
-        <w:t xml:space="preserve"> --</w:t>
-      </w:r>
-      <w:proofErr w:type="spellStart"/>
-      <w:r>
-        <w:rPr>
-          <w:rFonts w:ascii="Courier New" w:hAnsi="Courier New"/>
-          <w:color w:val="393A34"/>
-        </w:rPr>
-        <w:t>attributes</w:t>
-      </w:r>
-      <w:proofErr w:type="spellEnd"/>
-      <w:r>
-        <w:rPr>
-          <w:rFonts w:ascii="Courier New" w:hAnsi="Courier New"/>
-          <w:color w:val="393A34"/>
-        </w:rPr>
-        <w:t xml:space="preserve"> </w:t>
-      </w:r>
-      <w:proofErr w:type="spellStart"/>
-      <w:r>
-        <w:rPr>
-          <w:rFonts w:ascii="Courier New" w:hAnsi="Courier New"/>
-          <w:color w:val="393A34"/>
-        </w:rPr>
-        <w:t>username:string,password:string,email:string</w:t>
-      </w:r>
-      <w:proofErr w:type="spellEnd"/>
+        <w:t>npx sequelize-cli model:generate --name User --attributes username:string,password:string,email:string</w:t>
+      </w:r>
     </w:p>
     <w:p>
       <w:pPr>
@@ -2203,47 +1282,13 @@
           <w:color w:val="393A34"/>
         </w:rPr>
       </w:pPr>
-      <w:proofErr w:type="spellStart"/>
       <w:r>
         <w:rPr>
           <w:rFonts w:ascii="Courier New" w:hAnsi="Courier New"/>
           <w:color w:val="393A34"/>
         </w:rPr>
-        <w:t>npx</w:t>
-      </w:r>
-      <w:proofErr w:type="spellEnd"/>
-      <w:r>
-        <w:rPr>
-          <w:rFonts w:ascii="Courier New" w:hAnsi="Courier New"/>
-          <w:color w:val="393A34"/>
-        </w:rPr>
-        <w:t xml:space="preserve"> </w:t>
-      </w:r>
-      <w:proofErr w:type="spellStart"/>
-      <w:r>
-        <w:rPr>
-          <w:rFonts w:ascii="Courier New" w:hAnsi="Courier New"/>
-          <w:color w:val="393A34"/>
-        </w:rPr>
-        <w:t>sequelize</w:t>
-      </w:r>
-      <w:proofErr w:type="spellEnd"/>
-      <w:r>
-        <w:rPr>
-          <w:rFonts w:ascii="Courier New" w:hAnsi="Courier New"/>
-          <w:color w:val="393A34"/>
-        </w:rPr>
-        <w:t xml:space="preserve">-cli </w:t>
-      </w:r>
-      <w:proofErr w:type="spellStart"/>
-      <w:r>
-        <w:rPr>
-          <w:rFonts w:ascii="Courier New" w:hAnsi="Courier New"/>
-          <w:color w:val="393A34"/>
-        </w:rPr>
-        <w:t>db:migrate</w:t>
-      </w:r>
-      <w:proofErr w:type="spellEnd"/>
+        <w:t>npx sequelize-cli db:migrate</w:t>
+      </w:r>
     </w:p>
     <w:p>
       <w:pPr>
@@ -2258,72 +1303,8 @@
           <w:color w:val="000000"/>
         </w:rPr>
         <w:lastRenderedPageBreak/>
-        <w:t xml:space="preserve">Ara entreu al </w:t>
-      </w:r>
-      <w:proofErr w:type="spellStart"/>
-      <w:r>
-        <w:rPr>
-          <w:color w:val="000000"/>
-        </w:rPr>
-        <w:t>phpmyadmin</w:t>
-      </w:r>
-      <w:proofErr w:type="spellEnd"/>
-      <w:r>
-        <w:rPr>
-          <w:color w:val="000000"/>
-        </w:rPr>
-        <w:t xml:space="preserve"> i mireu l’estat de la vostra BD, hauria de tenir una nova taula </w:t>
-      </w:r>
-      <w:proofErr w:type="spellStart"/>
-      <w:r>
-        <w:rPr>
-          <w:color w:val="000000"/>
-        </w:rPr>
-        <w:t>Users</w:t>
-      </w:r>
-      <w:proofErr w:type="spellEnd"/>
-      <w:r>
-        <w:rPr>
-          <w:color w:val="000000"/>
-        </w:rPr>
-        <w:t xml:space="preserve"> amb els atributs </w:t>
-      </w:r>
-      <w:proofErr w:type="spellStart"/>
-      <w:r>
-        <w:rPr>
-          <w:color w:val="000000"/>
-        </w:rPr>
-        <w:t>username</w:t>
-      </w:r>
-      <w:proofErr w:type="spellEnd"/>
-      <w:r>
-        <w:rPr>
-          <w:color w:val="000000"/>
-        </w:rPr>
-        <w:t xml:space="preserve">, </w:t>
-      </w:r>
-      <w:proofErr w:type="spellStart"/>
-      <w:r>
-        <w:rPr>
-          <w:color w:val="000000"/>
-        </w:rPr>
-        <w:t>password</w:t>
-      </w:r>
-      <w:proofErr w:type="spellEnd"/>
-      <w:r>
-        <w:rPr>
-          <w:color w:val="000000"/>
-        </w:rPr>
-        <w:t xml:space="preserve"> i </w:t>
-      </w:r>
-      <w:proofErr w:type="spellStart"/>
-      <w:r>
-        <w:rPr>
-          <w:color w:val="000000"/>
-        </w:rPr>
-        <w:t>email</w:t>
-      </w:r>
-      <w:proofErr w:type="spellEnd"/>
+        <w:t>Ara entreu al phpmyadmin i mireu l’estat de la vostra BD, hauria de tenir una nova taula Users amb els atributs username, password i email</w:t>
+      </w:r>
     </w:p>
     <w:p>
       <w:pPr>
@@ -2345,21 +1326,7 @@
         <w:rPr>
           <w:color w:val="000000"/>
         </w:rPr>
-        <w:t xml:space="preserve">Generar un </w:t>
-      </w:r>
-      <w:proofErr w:type="spellStart"/>
-      <w:r>
-        <w:rPr>
-          <w:color w:val="000000"/>
-        </w:rPr>
-        <w:t>seeder</w:t>
-      </w:r>
-      <w:proofErr w:type="spellEnd"/>
-      <w:r>
-        <w:rPr>
-          <w:color w:val="000000"/>
-        </w:rPr>
-        <w:t xml:space="preserve"> d’usuaris de mentida:</w:t>
+        <w:t>Generar un seeder d’usuaris de mentida:</w:t>
       </w:r>
     </w:p>
     <w:p>
@@ -2367,79 +1334,13 @@
         <w:pStyle w:val="Textoindependiente"/>
         <w:spacing w:after="0" w:line="360" w:lineRule="auto"/>
       </w:pPr>
-      <w:proofErr w:type="spellStart"/>
       <w:r>
         <w:rPr>
           <w:rFonts w:ascii="Courier New" w:hAnsi="Courier New"/>
           <w:color w:val="393A34"/>
         </w:rPr>
-        <w:t>npx</w:t>
-      </w:r>
-      <w:proofErr w:type="spellEnd"/>
-      <w:r>
-        <w:rPr>
-          <w:rFonts w:ascii="Courier New" w:hAnsi="Courier New"/>
-          <w:color w:val="393A34"/>
-        </w:rPr>
-        <w:t xml:space="preserve"> </w:t>
-      </w:r>
-      <w:proofErr w:type="spellStart"/>
-      <w:r>
-        <w:rPr>
-          <w:rFonts w:ascii="Courier New" w:hAnsi="Courier New"/>
-          <w:color w:val="393A34"/>
-        </w:rPr>
-        <w:t>sequelize</w:t>
-      </w:r>
-      <w:proofErr w:type="spellEnd"/>
-      <w:r>
-        <w:rPr>
-          <w:rFonts w:ascii="Courier New" w:hAnsi="Courier New"/>
-          <w:color w:val="393A34"/>
-        </w:rPr>
-        <w:t xml:space="preserve">-cli </w:t>
-      </w:r>
-      <w:proofErr w:type="spellStart"/>
-      <w:r>
-        <w:rPr>
-          <w:rFonts w:ascii="Courier New" w:hAnsi="Courier New"/>
-          <w:color w:val="393A34"/>
-        </w:rPr>
-        <w:t>seed:generate</w:t>
-      </w:r>
-      <w:proofErr w:type="spellEnd"/>
-      <w:r>
-        <w:rPr>
-          <w:rFonts w:ascii="Courier New" w:hAnsi="Courier New"/>
-          <w:color w:val="393A34"/>
-        </w:rPr>
-        <w:t xml:space="preserve"> --</w:t>
-      </w:r>
-      <w:proofErr w:type="spellStart"/>
-      <w:r>
-        <w:rPr>
-          <w:rFonts w:ascii="Courier New" w:hAnsi="Courier New"/>
-          <w:color w:val="393A34"/>
-        </w:rPr>
-        <w:t>name</w:t>
-      </w:r>
-      <w:proofErr w:type="spellEnd"/>
-      <w:r>
-        <w:rPr>
-          <w:rFonts w:ascii="Courier New" w:hAnsi="Courier New"/>
-          <w:color w:val="393A34"/>
-        </w:rPr>
-        <w:t xml:space="preserve"> </w:t>
-      </w:r>
-      <w:proofErr w:type="spellStart"/>
-      <w:r>
-        <w:rPr>
-          <w:rFonts w:ascii="Courier New" w:hAnsi="Courier New"/>
-          <w:color w:val="393A34"/>
-        </w:rPr>
-        <w:t>demo-user</w:t>
-      </w:r>
-      <w:proofErr w:type="spellEnd"/>
+        <w:t>npx sequelize-cli seed:generate --name demo-user</w:t>
+      </w:r>
       <w:r>
         <w:rPr>
           <w:color w:val="393A34"/>
@@ -2459,30 +1360,8 @@
         <w:rPr>
           <w:color w:val="393A34"/>
         </w:rPr>
-        <w:t xml:space="preserve">Modificar l’arxiu generat dins de </w:t>
-      </w:r>
-      <w:proofErr w:type="spellStart"/>
-      <w:r>
-        <w:rPr>
-          <w:color w:val="393A34"/>
-        </w:rPr>
-        <w:t>seeders</w:t>
-      </w:r>
-      <w:proofErr w:type="spellEnd"/>
-      <w:r>
-        <w:rPr>
-          <w:color w:val="393A34"/>
-        </w:rPr>
-        <w:t xml:space="preserve"> a la part </w:t>
-      </w:r>
-      <w:proofErr w:type="spellStart"/>
-      <w:r>
-        <w:rPr>
-          <w:color w:val="393A34"/>
-        </w:rPr>
-        <w:t>await</w:t>
-      </w:r>
-      <w:proofErr w:type="spellEnd"/>
+        <w:t>Modificar l’arxiu generat dins de seeders a la part await</w:t>
+      </w:r>
     </w:p>
     <w:p>
       <w:pPr>
@@ -2555,21 +1434,7 @@
         <w:rPr>
           <w:color w:val="393A34"/>
         </w:rPr>
-        <w:t>Això genera un fitxer a /</w:t>
-      </w:r>
-      <w:proofErr w:type="spellStart"/>
-      <w:r>
-        <w:rPr>
-          <w:color w:val="393A34"/>
-        </w:rPr>
-        <w:t>seeders</w:t>
-      </w:r>
-      <w:proofErr w:type="spellEnd"/>
-      <w:r>
-        <w:rPr>
-          <w:color w:val="393A34"/>
-        </w:rPr>
-        <w:t xml:space="preserve"> amb el qual</w:t>
+        <w:t>Això genera un fitxer a /seeders amb el qual</w:t>
       </w:r>
     </w:p>
     <w:p>
@@ -2592,16 +1457,8 @@
         <w:rPr>
           <w:color w:val="393A34"/>
         </w:rPr>
-        <w:t xml:space="preserve">Executar el </w:t>
-      </w:r>
-      <w:proofErr w:type="spellStart"/>
-      <w:r>
-        <w:rPr>
-          <w:color w:val="393A34"/>
-        </w:rPr>
-        <w:t>seeder</w:t>
-      </w:r>
-      <w:proofErr w:type="spellEnd"/>
+        <w:t>Executar el seeder</w:t>
+      </w:r>
     </w:p>
     <w:p>
       <w:pPr>
@@ -2612,47 +1469,13 @@
           <w:color w:val="393A34"/>
         </w:rPr>
       </w:pPr>
-      <w:proofErr w:type="spellStart"/>
       <w:r>
         <w:rPr>
           <w:rFonts w:ascii="Courier New" w:hAnsi="Courier New"/>
           <w:color w:val="393A34"/>
         </w:rPr>
-        <w:t>npx</w:t>
-      </w:r>
-      <w:proofErr w:type="spellEnd"/>
-      <w:r>
-        <w:rPr>
-          <w:rFonts w:ascii="Courier New" w:hAnsi="Courier New"/>
-          <w:color w:val="393A34"/>
-        </w:rPr>
-        <w:t xml:space="preserve"> </w:t>
-      </w:r>
-      <w:proofErr w:type="spellStart"/>
-      <w:r>
-        <w:rPr>
-          <w:rFonts w:ascii="Courier New" w:hAnsi="Courier New"/>
-          <w:color w:val="393A34"/>
-        </w:rPr>
-        <w:t>sequelize</w:t>
-      </w:r>
-      <w:proofErr w:type="spellEnd"/>
-      <w:r>
-        <w:rPr>
-          <w:rFonts w:ascii="Courier New" w:hAnsi="Courier New"/>
-          <w:color w:val="393A34"/>
-        </w:rPr>
-        <w:t xml:space="preserve">-cli </w:t>
-      </w:r>
-      <w:proofErr w:type="spellStart"/>
-      <w:r>
-        <w:rPr>
-          <w:rFonts w:ascii="Courier New" w:hAnsi="Courier New"/>
-          <w:color w:val="393A34"/>
-        </w:rPr>
-        <w:t>db:seed:all</w:t>
-      </w:r>
-      <w:proofErr w:type="spellEnd"/>
+        <w:t>npx sequelize-cli db:seed:all</w:t>
+      </w:r>
     </w:p>
     <w:p>
       <w:pPr>
@@ -2674,21 +1497,7 @@
         <w:rPr>
           <w:color w:val="000000"/>
         </w:rPr>
-        <w:t>Ara substituïm el codi de /</w:t>
-      </w:r>
-      <w:proofErr w:type="spellStart"/>
-      <w:r>
-        <w:rPr>
-          <w:color w:val="000000"/>
-        </w:rPr>
-        <w:t>users</w:t>
-      </w:r>
-      <w:proofErr w:type="spellEnd"/>
-      <w:r>
-        <w:rPr>
-          <w:color w:val="000000"/>
-        </w:rPr>
-        <w:t xml:space="preserve"> perquè retorni les dades reals de la BD</w:t>
+        <w:t>Ara substituïm el codi de /users perquè retorni les dades reals de la BD</w:t>
       </w:r>
     </w:p>
     <w:p>
@@ -2700,37 +1509,14 @@
         <w:rPr>
           <w:color w:val="000000"/>
         </w:rPr>
-        <w:t xml:space="preserve">Cal importar la classe </w:t>
-      </w:r>
-      <w:proofErr w:type="spellStart"/>
-      <w:r>
-        <w:rPr>
-          <w:color w:val="000000"/>
-        </w:rPr>
-        <w:t>User</w:t>
-      </w:r>
-      <w:proofErr w:type="spellEnd"/>
-      <w:r>
-        <w:rPr>
-          <w:color w:val="000000"/>
-        </w:rPr>
-        <w:t xml:space="preserve"> de ./models/users.js i podem utilitzar el mètode </w:t>
-      </w:r>
-      <w:proofErr w:type="spellStart"/>
+        <w:t xml:space="preserve">Cal importar la classe User de ./models/users.js i podem utilitzar el mètode </w:t>
+      </w:r>
       <w:r>
         <w:rPr>
           <w:i/>
           <w:color w:val="000000"/>
         </w:rPr>
-        <w:t>findAll</w:t>
-      </w:r>
-      <w:proofErr w:type="spellEnd"/>
-      <w:r>
-        <w:rPr>
-          <w:i/>
-          <w:color w:val="000000"/>
-        </w:rPr>
-        <w:t>()</w:t>
+        <w:t>findAll()</w:t>
       </w:r>
     </w:p>
     <w:p>
@@ -2802,35 +1588,7 @@
         <w:rPr>
           <w:color w:val="000000"/>
         </w:rPr>
-        <w:t>Ara si executem un altre cop la crida GET /</w:t>
-      </w:r>
-      <w:proofErr w:type="spellStart"/>
-      <w:r>
-        <w:rPr>
-          <w:color w:val="000000"/>
-        </w:rPr>
-        <w:t>users</w:t>
-      </w:r>
-      <w:proofErr w:type="spellEnd"/>
-      <w:r>
-        <w:rPr>
-          <w:color w:val="000000"/>
-        </w:rPr>
-        <w:t xml:space="preserve"> des de POSTMAN, ens hauria de donar el JSON amb </w:t>
-      </w:r>
-      <w:proofErr w:type="spellStart"/>
-      <w:r>
-        <w:rPr>
-          <w:color w:val="000000"/>
-        </w:rPr>
-        <w:t>l’array</w:t>
-      </w:r>
-      <w:proofErr w:type="spellEnd"/>
-      <w:r>
-        <w:rPr>
-          <w:color w:val="000000"/>
-        </w:rPr>
-        <w:t xml:space="preserve"> d’usuaris que hi ha a la BD.</w:t>
+        <w:t>Ara si executem un altre cop la crida GET /users des de POSTMAN, ens hauria de donar el JSON amb l’array d’usuaris que hi ha a la BD.</w:t>
       </w:r>
     </w:p>
     <w:p>
@@ -2846,21 +1604,7 @@
         <w:rPr>
           <w:color w:val="000000"/>
         </w:rPr>
-        <w:t>Proveu de modificar de nou la BD manualment, esborrar, afegir o modificar algun usuari. I torneu a fer la crida /</w:t>
-      </w:r>
-      <w:proofErr w:type="spellStart"/>
-      <w:r>
-        <w:rPr>
-          <w:color w:val="000000"/>
-        </w:rPr>
-        <w:t>users</w:t>
-      </w:r>
-      <w:proofErr w:type="spellEnd"/>
-      <w:r>
-        <w:rPr>
-          <w:color w:val="000000"/>
-        </w:rPr>
-        <w:t>. Us hauria de donar sempre la informació de la BD.</w:t>
+        <w:t>Proveu de modificar de nou la BD manualment, esborrar, afegir o modificar algun usuari. I torneu a fer la crida /users. Us hauria de donar sempre la informació de la BD.</w:t>
       </w:r>
     </w:p>
     <w:p>
@@ -2900,49 +1644,7 @@
         <w:rPr>
           <w:color w:val="000000"/>
         </w:rPr>
-        <w:t xml:space="preserve">Pugeu a la tasca del </w:t>
-      </w:r>
-      <w:proofErr w:type="spellStart"/>
-      <w:r>
-        <w:rPr>
-          <w:color w:val="000000"/>
-        </w:rPr>
-        <w:t>moodle</w:t>
-      </w:r>
-      <w:proofErr w:type="spellEnd"/>
-      <w:r>
-        <w:rPr>
-          <w:color w:val="000000"/>
-        </w:rPr>
-        <w:t xml:space="preserve"> el </w:t>
-      </w:r>
-      <w:proofErr w:type="spellStart"/>
-      <w:r>
-        <w:rPr>
-          <w:color w:val="000000"/>
-        </w:rPr>
-        <w:t>link</w:t>
-      </w:r>
-      <w:proofErr w:type="spellEnd"/>
-      <w:r>
-        <w:rPr>
-          <w:color w:val="000000"/>
-        </w:rPr>
-        <w:t xml:space="preserve"> al vostre </w:t>
-      </w:r>
-      <w:proofErr w:type="spellStart"/>
-      <w:r>
-        <w:rPr>
-          <w:color w:val="000000"/>
-        </w:rPr>
-        <w:t>repo</w:t>
-      </w:r>
-      <w:proofErr w:type="spellEnd"/>
-      <w:r>
-        <w:rPr>
-          <w:color w:val="000000"/>
-        </w:rPr>
-        <w:t>.</w:t>
+        <w:t>Pugeu a la tasca del moodle el link al vostre repo.</w:t>
       </w:r>
     </w:p>
     <w:p>
@@ -3052,16 +1754,8 @@
         <w:rPr>
           <w:color w:val="000000"/>
         </w:rPr>
-        <w:t xml:space="preserve">Què és el directori </w:t>
-      </w:r>
-      <w:proofErr w:type="spellStart"/>
-      <w:r>
-        <w:rPr>
-          <w:color w:val="000000"/>
-        </w:rPr>
-        <w:t>node_modules</w:t>
-      </w:r>
-      <w:proofErr w:type="spellEnd"/>
+        <w:t>Què és el directori node_modules</w:t>
+      </w:r>
     </w:p>
     <w:p>
       <w:pPr>
@@ -3084,30 +1778,8 @@
         <w:rPr>
           <w:color w:val="000000"/>
         </w:rPr>
-        <w:t xml:space="preserve">De què serveix el </w:t>
-      </w:r>
-      <w:proofErr w:type="spellStart"/>
-      <w:r>
-        <w:rPr>
-          <w:color w:val="000000"/>
-        </w:rPr>
-        <w:t>package.json</w:t>
-      </w:r>
-      <w:proofErr w:type="spellEnd"/>
-      <w:r>
-        <w:rPr>
-          <w:color w:val="000000"/>
-        </w:rPr>
-        <w:t xml:space="preserve"> i quina diferència té amb el </w:t>
-      </w:r>
-      <w:proofErr w:type="spellStart"/>
-      <w:r>
-        <w:rPr>
-          <w:color w:val="000000"/>
-        </w:rPr>
-        <w:t>package-lock.json</w:t>
-      </w:r>
-      <w:proofErr w:type="spellEnd"/>
+        <w:t>De què serveix el package.json i quina diferència té amb el package-lock.json</w:t>
+      </w:r>
     </w:p>
     <w:p>
       <w:pPr>
@@ -3130,21 +1802,7 @@
         <w:rPr>
           <w:color w:val="000000"/>
         </w:rPr>
-        <w:t xml:space="preserve">Com s’instal·len paquets de l’entorn </w:t>
-      </w:r>
-      <w:proofErr w:type="spellStart"/>
-      <w:r>
-        <w:rPr>
-          <w:color w:val="000000"/>
-        </w:rPr>
-        <w:t>npm</w:t>
-      </w:r>
-      <w:proofErr w:type="spellEnd"/>
-      <w:r>
-        <w:rPr>
-          <w:color w:val="000000"/>
-        </w:rPr>
-        <w:t xml:space="preserve"> i quina utilitat tenen</w:t>
+        <w:t>Com s’instal·len paquets de l’entorn npm i quina utilitat tenen</w:t>
       </w:r>
     </w:p>
     <w:p>
@@ -3168,49 +1826,7 @@
         <w:rPr>
           <w:color w:val="000000"/>
         </w:rPr>
-        <w:t xml:space="preserve">Què són i què fan els paràmetres </w:t>
-      </w:r>
-      <w:proofErr w:type="spellStart"/>
-      <w:r>
-        <w:rPr>
-          <w:color w:val="000000"/>
-        </w:rPr>
-        <w:t>req</w:t>
-      </w:r>
-      <w:proofErr w:type="spellEnd"/>
-      <w:r>
-        <w:rPr>
-          <w:color w:val="000000"/>
-        </w:rPr>
-        <w:t xml:space="preserve">, res i </w:t>
-      </w:r>
-      <w:proofErr w:type="spellStart"/>
-      <w:r>
-        <w:rPr>
-          <w:color w:val="000000"/>
-        </w:rPr>
-        <w:t>next</w:t>
-      </w:r>
-      <w:proofErr w:type="spellEnd"/>
-      <w:r>
-        <w:rPr>
-          <w:color w:val="000000"/>
-        </w:rPr>
-        <w:t xml:space="preserve"> d’una petició </w:t>
-      </w:r>
-      <w:proofErr w:type="spellStart"/>
-      <w:r>
-        <w:rPr>
-          <w:color w:val="000000"/>
-        </w:rPr>
-        <w:t>http</w:t>
-      </w:r>
-      <w:proofErr w:type="spellEnd"/>
-      <w:r>
-        <w:rPr>
-          <w:color w:val="000000"/>
-        </w:rPr>
-        <w:t xml:space="preserve"> en node.js</w:t>
+        <w:t>Què són i què fan els paràmetres req, res i next d’una petició http en node.js</w:t>
       </w:r>
     </w:p>
     <w:p>
@@ -3234,21 +1850,7 @@
         <w:rPr>
           <w:color w:val="000000"/>
         </w:rPr>
-        <w:t xml:space="preserve">Què és un </w:t>
-      </w:r>
-      <w:proofErr w:type="spellStart"/>
-      <w:r>
-        <w:rPr>
-          <w:color w:val="000000"/>
-        </w:rPr>
-        <w:t>middleware</w:t>
-      </w:r>
-      <w:proofErr w:type="spellEnd"/>
-      <w:r>
-        <w:rPr>
-          <w:color w:val="000000"/>
-        </w:rPr>
-        <w:t xml:space="preserve"> i donar algun exemple.</w:t>
+        <w:t>Què és un middleware i donar algun exemple.</w:t>
       </w:r>
     </w:p>
     <w:p>
@@ -3296,21 +1898,7 @@
         <w:rPr>
           <w:color w:val="000000"/>
         </w:rPr>
-        <w:t xml:space="preserve">Crear una </w:t>
-      </w:r>
-      <w:proofErr w:type="spellStart"/>
-      <w:r>
-        <w:rPr>
-          <w:color w:val="000000"/>
-        </w:rPr>
-        <w:t>app</w:t>
-      </w:r>
-      <w:proofErr w:type="spellEnd"/>
-      <w:r>
-        <w:rPr>
-          <w:color w:val="000000"/>
-        </w:rPr>
-        <w:t xml:space="preserve"> en Express amb Node.js.</w:t>
+        <w:t>Crear una app en Express amb Node.js.</w:t>
       </w:r>
     </w:p>
     <w:p>
@@ -3334,21 +1922,7 @@
         <w:rPr>
           <w:color w:val="000000"/>
         </w:rPr>
-        <w:t xml:space="preserve">Fer un </w:t>
-      </w:r>
-      <w:proofErr w:type="spellStart"/>
-      <w:r>
-        <w:rPr>
-          <w:color w:val="000000"/>
-        </w:rPr>
-        <w:t>endpoint</w:t>
-      </w:r>
-      <w:proofErr w:type="spellEnd"/>
-      <w:r>
-        <w:rPr>
-          <w:color w:val="000000"/>
-        </w:rPr>
-        <w:t xml:space="preserve"> que retorni informació inventada en format JSON</w:t>
+        <w:t>Fer un endpoint que retorni informació inventada en format JSON</w:t>
       </w:r>
     </w:p>
     <w:p>
@@ -3372,35 +1946,7 @@
         <w:rPr>
           <w:color w:val="000000"/>
         </w:rPr>
-        <w:t xml:space="preserve">Afegir, a aquest </w:t>
-      </w:r>
-      <w:proofErr w:type="spellStart"/>
-      <w:r>
-        <w:rPr>
-          <w:color w:val="000000"/>
-        </w:rPr>
-        <w:t>endpoint</w:t>
-      </w:r>
-      <w:proofErr w:type="spellEnd"/>
-      <w:r>
-        <w:rPr>
-          <w:color w:val="000000"/>
-        </w:rPr>
-        <w:t xml:space="preserve">, un </w:t>
-      </w:r>
-      <w:proofErr w:type="spellStart"/>
-      <w:r>
-        <w:rPr>
-          <w:color w:val="000000"/>
-        </w:rPr>
-        <w:t>middleware</w:t>
-      </w:r>
-      <w:proofErr w:type="spellEnd"/>
-      <w:r>
-        <w:rPr>
-          <w:color w:val="000000"/>
-        </w:rPr>
-        <w:t xml:space="preserve"> d’autenticació per contrasenya</w:t>
+        <w:t>Afegir, a aquest endpoint, un middleware d’autenticació per contrasenya</w:t>
       </w:r>
     </w:p>
     <w:p>
@@ -3464,91 +2010,7 @@
           <w:color w:val="0000FF"/>
         </w:rPr>
         <w:lastRenderedPageBreak/>
-        <w:t xml:space="preserve">Us heu d'inventar 1 model més que no sigui </w:t>
-      </w:r>
-      <w:proofErr w:type="spellStart"/>
-      <w:r>
-        <w:rPr>
-          <w:color w:val="0000FF"/>
-        </w:rPr>
-        <w:t>User</w:t>
-      </w:r>
-      <w:proofErr w:type="spellEnd"/>
-      <w:r>
-        <w:rPr>
-          <w:color w:val="0000FF"/>
-        </w:rPr>
-        <w:t xml:space="preserve">, que tingui com a mínim 4 atributs (sense comptar </w:t>
-      </w:r>
-      <w:proofErr w:type="spellStart"/>
-      <w:r>
-        <w:rPr>
-          <w:color w:val="0000FF"/>
-        </w:rPr>
-        <w:t>id</w:t>
-      </w:r>
-      <w:proofErr w:type="spellEnd"/>
-      <w:r>
-        <w:rPr>
-          <w:color w:val="0000FF"/>
-        </w:rPr>
-        <w:t xml:space="preserve">, </w:t>
-      </w:r>
-      <w:proofErr w:type="spellStart"/>
-      <w:r>
-        <w:rPr>
-          <w:color w:val="0000FF"/>
-        </w:rPr>
-        <w:t>createdAt</w:t>
-      </w:r>
-      <w:proofErr w:type="spellEnd"/>
-      <w:r>
-        <w:rPr>
-          <w:color w:val="0000FF"/>
-        </w:rPr>
-        <w:t xml:space="preserve">, </w:t>
-      </w:r>
-      <w:proofErr w:type="spellStart"/>
-      <w:r>
-        <w:rPr>
-          <w:color w:val="0000FF"/>
-        </w:rPr>
-        <w:t>updatedAt</w:t>
-      </w:r>
-      <w:proofErr w:type="spellEnd"/>
-      <w:r>
-        <w:rPr>
-          <w:color w:val="0000FF"/>
-        </w:rPr>
-        <w:t xml:space="preserve">) i que tingui com a mínim dos tipus d'atribut diferent (que no siguin tot </w:t>
-      </w:r>
-      <w:proofErr w:type="spellStart"/>
-      <w:r>
-        <w:rPr>
-          <w:color w:val="0000FF"/>
-        </w:rPr>
-        <w:t>string</w:t>
-      </w:r>
-      <w:proofErr w:type="spellEnd"/>
-      <w:r>
-        <w:rPr>
-          <w:color w:val="0000FF"/>
-        </w:rPr>
-        <w:t xml:space="preserve"> com a </w:t>
-      </w:r>
-      <w:proofErr w:type="spellStart"/>
-      <w:r>
-        <w:rPr>
-          <w:color w:val="0000FF"/>
-        </w:rPr>
-        <w:t>User</w:t>
-      </w:r>
-      <w:proofErr w:type="spellEnd"/>
-      <w:r>
-        <w:rPr>
-          <w:color w:val="0000FF"/>
-        </w:rPr>
-        <w:t>...)</w:t>
+        <w:t>Us heu d'inventar 1 model més que no sigui User, que tingui com a mínim 4 atributs (sense comptar id, createdAt, updatedAt) i que tingui com a mínim dos tipus d'atribut diferent (que no siguin tot string com a User...)</w:t>
       </w:r>
     </w:p>
     <w:p>
@@ -3566,76 +2028,36 @@
           <w:color w:val="0000FF"/>
         </w:rPr>
       </w:pPr>
-      <w:proofErr w:type="spellStart"/>
       <w:r>
         <w:rPr>
           <w:color w:val="0000FF"/>
         </w:rPr>
-        <w:t>npx</w:t>
-      </w:r>
-      <w:proofErr w:type="spellEnd"/>
+        <w:t>Crear el model de dades Student:</w:t>
+      </w:r>
       <w:r>
         <w:rPr>
           <w:color w:val="0000FF"/>
         </w:rPr>
-        <w:t xml:space="preserve"> </w:t>
-      </w:r>
-      <w:proofErr w:type="spellStart"/>
+        <w:br/>
+      </w:r>
       <w:r>
         <w:rPr>
           <w:color w:val="0000FF"/>
         </w:rPr>
-        <w:t>sequelize</w:t>
-      </w:r>
-      <w:proofErr w:type="spellEnd"/>
+        <w:t xml:space="preserve">npx sequelize-cli model:generate --name Student </w:t>
+      </w:r>
       <w:r>
         <w:rPr>
           <w:color w:val="0000FF"/>
         </w:rPr>
-        <w:t xml:space="preserve">-cli </w:t>
-      </w:r>
-      <w:proofErr w:type="spellStart"/>
+        <w:t>–</w:t>
+      </w:r>
       <w:r>
         <w:rPr>
           <w:color w:val="0000FF"/>
         </w:rPr>
-        <w:t>model:generate</w:t>
-      </w:r>
-      <w:proofErr w:type="spellEnd"/>
-      <w:r>
-        <w:rPr>
-          <w:color w:val="0000FF"/>
-        </w:rPr>
-        <w:t xml:space="preserve"> --</w:t>
-      </w:r>
-      <w:proofErr w:type="spellStart"/>
-      <w:r>
-        <w:rPr>
-          <w:color w:val="0000FF"/>
-        </w:rPr>
-        <w:t>name</w:t>
-      </w:r>
-      <w:proofErr w:type="spellEnd"/>
-      <w:r>
-        <w:rPr>
-          <w:color w:val="0000FF"/>
-        </w:rPr>
-        <w:t xml:space="preserve"> Student </w:t>
-      </w:r>
-      <w:r>
-        <w:rPr>
-          <w:color w:val="0000FF"/>
-        </w:rPr>
-        <w:t>–</w:t>
-      </w:r>
-      <w:proofErr w:type="spellStart"/>
-      <w:r>
-        <w:rPr>
-          <w:color w:val="0000FF"/>
-        </w:rPr>
         <w:t>attributes</w:t>
       </w:r>
-      <w:proofErr w:type="spellEnd"/>
       <w:r>
         <w:rPr>
           <w:color w:val="0000FF"/>
@@ -3668,6 +2090,12 @@
           <w:color w:val="0000FF"/>
         </w:rPr>
       </w:pPr>
+      <w:r>
+        <w:rPr>
+          <w:color w:val="0000FF"/>
+        </w:rPr>
+        <w:t>Crear la taula executant la migració:</w:t>
+      </w:r>
       <w:r>
         <w:rPr>
           <w:noProof/>
@@ -3794,42 +2222,18 @@
           </wp:anchor>
         </w:drawing>
       </w:r>
-      <w:proofErr w:type="spellStart"/>
       <w:r>
         <w:rPr>
           <w:color w:val="0000FF"/>
         </w:rPr>
-        <w:t>npx</w:t>
-      </w:r>
-      <w:proofErr w:type="spellEnd"/>
+        <w:t xml:space="preserve"> </w:t>
+      </w:r>
       <w:r>
         <w:rPr>
           <w:color w:val="0000FF"/>
         </w:rPr>
-        <w:t xml:space="preserve"> </w:t>
-      </w:r>
-      <w:proofErr w:type="spellStart"/>
-      <w:r>
-        <w:rPr>
-          <w:color w:val="0000FF"/>
-        </w:rPr>
-        <w:t>sequelize</w:t>
-      </w:r>
-      <w:proofErr w:type="spellEnd"/>
-      <w:r>
-        <w:rPr>
-          <w:color w:val="0000FF"/>
-        </w:rPr>
-        <w:t xml:space="preserve">-cli </w:t>
-      </w:r>
-      <w:proofErr w:type="spellStart"/>
-      <w:r>
-        <w:rPr>
-          <w:color w:val="0000FF"/>
-        </w:rPr>
-        <w:t>db:migrate</w:t>
-      </w:r>
-      <w:proofErr w:type="spellEnd"/>
+        <w:t>npx sequelize-cli db:migrate</w:t>
+      </w:r>
     </w:p>
     <w:p>
       <w:pPr>
@@ -3849,25 +2253,36 @@
           <w:numId w:val="16"/>
         </w:numPr>
         <w:shd w:val="clear" w:color="auto" w:fill="FFFFFF"/>
+        <w:tabs>
+          <w:tab w:val="clear" w:pos="1414"/>
+          <w:tab w:val="num" w:pos="709"/>
+        </w:tabs>
         <w:suppressAutoHyphens w:val="0"/>
         <w:spacing w:line="360" w:lineRule="auto"/>
+        <w:ind w:left="709" w:hanging="284"/>
         <w:rPr>
           <w:color w:val="0000FF"/>
         </w:rPr>
       </w:pPr>
+      <w:r>
+        <w:rPr>
+          <w:color w:val="0000FF"/>
+        </w:rPr>
+        <w:t>Generar el seeder (sembrador) dels estudiants, modificar i ficar dades de prova</w:t>
+      </w:r>
       <w:r>
         <w:rPr>
           <w:noProof/>
           <w:color w:val="0000FF"/>
         </w:rPr>
         <w:drawing>
-          <wp:anchor distT="0" distB="0" distL="114300" distR="114300" simplePos="0" relativeHeight="251663360" behindDoc="1" locked="0" layoutInCell="1" allowOverlap="1" wp14:anchorId="1233FCC7" wp14:editId="758B3149">
+          <wp:anchor distT="0" distB="0" distL="114300" distR="114300" simplePos="0" relativeHeight="251663360" behindDoc="1" locked="0" layoutInCell="1" allowOverlap="1" wp14:anchorId="1233FCC7" wp14:editId="068AC614">
             <wp:simplePos x="0" y="0"/>
             <wp:positionH relativeFrom="margin">
               <wp:align>right</wp:align>
             </wp:positionH>
             <wp:positionV relativeFrom="paragraph">
-              <wp:posOffset>200025</wp:posOffset>
+              <wp:posOffset>443865</wp:posOffset>
             </wp:positionV>
             <wp:extent cx="6645910" cy="5037455"/>
             <wp:effectExtent l="0" t="0" r="2540" b="0"/>
@@ -3918,70 +2333,24 @@
           </wp:anchor>
         </w:drawing>
       </w:r>
-      <w:proofErr w:type="spellStart"/>
       <w:r>
         <w:rPr>
           <w:color w:val="0000FF"/>
         </w:rPr>
-        <w:t>npx</w:t>
-      </w:r>
-      <w:proofErr w:type="spellEnd"/>
+        <w:t>:</w:t>
+      </w:r>
       <w:r>
         <w:rPr>
           <w:color w:val="0000FF"/>
         </w:rPr>
-        <w:t xml:space="preserve"> </w:t>
-      </w:r>
-      <w:proofErr w:type="spellStart"/>
+        <w:br/>
+      </w:r>
       <w:r>
         <w:rPr>
           <w:color w:val="0000FF"/>
         </w:rPr>
-        <w:t>sequelize</w:t>
-      </w:r>
-      <w:proofErr w:type="spellEnd"/>
-      <w:r>
-        <w:rPr>
-          <w:color w:val="0000FF"/>
-        </w:rPr>
-        <w:t xml:space="preserve">-cli </w:t>
-      </w:r>
-      <w:proofErr w:type="spellStart"/>
-      <w:r>
-        <w:rPr>
-          <w:color w:val="0000FF"/>
-        </w:rPr>
-        <w:t>seed:generate</w:t>
-      </w:r>
-      <w:proofErr w:type="spellEnd"/>
-      <w:r>
-        <w:rPr>
-          <w:color w:val="0000FF"/>
-        </w:rPr>
-        <w:t xml:space="preserve"> --</w:t>
-      </w:r>
-      <w:proofErr w:type="spellStart"/>
-      <w:r>
-        <w:rPr>
-          <w:color w:val="0000FF"/>
-        </w:rPr>
-        <w:t>name</w:t>
-      </w:r>
-      <w:proofErr w:type="spellEnd"/>
-      <w:r>
-        <w:rPr>
-          <w:color w:val="0000FF"/>
-        </w:rPr>
-        <w:t xml:space="preserve"> </w:t>
-      </w:r>
-      <w:proofErr w:type="spellStart"/>
-      <w:r>
-        <w:rPr>
-          <w:color w:val="0000FF"/>
-        </w:rPr>
-        <w:t>demo-student</w:t>
-      </w:r>
-      <w:proofErr w:type="spellEnd"/>
+        <w:t>npx sequelize-cli seed:generate --name demo-student</w:t>
+      </w:r>
       <w:r>
         <w:rPr>
           <w:color w:val="0000FF"/>
@@ -3996,25 +2365,36 @@
           <w:numId w:val="16"/>
         </w:numPr>
         <w:shd w:val="clear" w:color="auto" w:fill="FFFFFF"/>
+        <w:tabs>
+          <w:tab w:val="clear" w:pos="1414"/>
+          <w:tab w:val="num" w:pos="1276"/>
+        </w:tabs>
         <w:suppressAutoHyphens w:val="0"/>
         <w:spacing w:line="360" w:lineRule="auto"/>
+        <w:ind w:left="567" w:hanging="284"/>
         <w:rPr>
           <w:color w:val="0000FF"/>
         </w:rPr>
       </w:pPr>
+      <w:r>
+        <w:rPr>
+          <w:color w:val="0000FF"/>
+        </w:rPr>
+        <w:t>Executar el seeder perque faci el INSERT INTO de students</w:t>
+      </w:r>
       <w:r>
         <w:rPr>
           <w:noProof/>
           <w:color w:val="0000FF"/>
         </w:rPr>
         <w:drawing>
-          <wp:anchor distT="0" distB="0" distL="114300" distR="114300" simplePos="0" relativeHeight="251664384" behindDoc="1" locked="0" layoutInCell="1" allowOverlap="1" wp14:anchorId="214D17A3" wp14:editId="4CEBA58A">
+          <wp:anchor distT="0" distB="0" distL="114300" distR="114300" simplePos="0" relativeHeight="251664384" behindDoc="1" locked="0" layoutInCell="1" allowOverlap="1" wp14:anchorId="214D17A3" wp14:editId="4AC93B03">
             <wp:simplePos x="0" y="0"/>
             <wp:positionH relativeFrom="margin">
-              <wp:posOffset>-231775</wp:posOffset>
+              <wp:align>center</wp:align>
             </wp:positionH>
             <wp:positionV relativeFrom="paragraph">
-              <wp:posOffset>209550</wp:posOffset>
+              <wp:posOffset>430530</wp:posOffset>
             </wp:positionV>
             <wp:extent cx="7077075" cy="1165860"/>
             <wp:effectExtent l="0" t="0" r="9525" b="0"/>
@@ -4071,42 +2451,24 @@
           </wp:anchor>
         </w:drawing>
       </w:r>
-      <w:proofErr w:type="spellStart"/>
       <w:r>
         <w:rPr>
           <w:color w:val="0000FF"/>
         </w:rPr>
-        <w:t>npx</w:t>
-      </w:r>
-      <w:proofErr w:type="spellEnd"/>
+        <w:t>:</w:t>
+      </w:r>
       <w:r>
         <w:rPr>
           <w:color w:val="0000FF"/>
         </w:rPr>
-        <w:t xml:space="preserve"> </w:t>
-      </w:r>
-      <w:proofErr w:type="spellStart"/>
+        <w:br/>
+      </w:r>
       <w:r>
         <w:rPr>
           <w:color w:val="0000FF"/>
         </w:rPr>
-        <w:t>sequelize</w:t>
-      </w:r>
-      <w:proofErr w:type="spellEnd"/>
-      <w:r>
-        <w:rPr>
-          <w:color w:val="0000FF"/>
-        </w:rPr>
-        <w:t xml:space="preserve">-cli </w:t>
-      </w:r>
-      <w:proofErr w:type="spellStart"/>
-      <w:r>
-        <w:rPr>
-          <w:color w:val="0000FF"/>
-        </w:rPr>
-        <w:t>db:seed:all</w:t>
-      </w:r>
-      <w:proofErr w:type="spellEnd"/>
+        <w:t>npx sequelize-cli db:seed:all</w:t>
+      </w:r>
     </w:p>
     <w:p>
       <w:pPr>
@@ -4145,21 +2507,7 @@
           <w:color w:val="0000FF"/>
         </w:rPr>
         <w:lastRenderedPageBreak/>
-        <w:t>Heu d'afegir una ruta GET que retorni totes les instàncies del nou model que heu creat. Per exemple si heu creat el model Estudiant, heu de fer un GET /estudiants (o /</w:t>
-      </w:r>
-      <w:proofErr w:type="spellStart"/>
-      <w:r>
-        <w:rPr>
-          <w:color w:val="0000FF"/>
-        </w:rPr>
-        <w:t>students</w:t>
-      </w:r>
-      <w:proofErr w:type="spellEnd"/>
-      <w:r>
-        <w:rPr>
-          <w:color w:val="0000FF"/>
-        </w:rPr>
-        <w:t>) que retorni tots els estudiants que hi hagi en aquell moment a la BD.</w:t>
+        <w:t>Heu d'afegir una ruta GET que retorni totes les instàncies del nou model que heu creat. Per exemple si heu creat el model Estudiant, heu de fer un GET /estudiants (o /students) que retorni tots els estudiants que hi hagi en aquell moment a la BD.</w:t>
       </w:r>
     </w:p>
     <w:p>

</xml_diff>